<commit_message>
Added header with case management location
</commit_message>
<xml_diff>
--- a/docker/docmosis/templates/CV-UNS-DEC-ENG-01322.docx
+++ b/docker/docmosis/templates/CV-UNS-DEC-ENG-01322.docx
@@ -120,7 +120,6 @@
         <w:t>&lt;&lt; {</w:t>
       </w:r>
       <w:proofErr w:type="spellStart"/>
-      <w:proofErr w:type="gramStart"/>
       <w:r>
         <w:rPr>
           <w:rFonts w:ascii="Arial" w:hAnsi="Arial" w:cs="Arial"/>
@@ -138,17 +137,7 @@
           <w:bCs/>
           <w:color w:val="000000" w:themeColor="text1"/>
         </w:rPr>
-        <w:t>(</w:t>
-      </w:r>
-      <w:proofErr w:type="gramEnd"/>
-      <w:r>
-        <w:rPr>
-          <w:rFonts w:ascii="Arial" w:hAnsi="Arial" w:cs="Arial"/>
-          <w:b/>
-          <w:bCs/>
-          <w:color w:val="000000" w:themeColor="text1"/>
-        </w:rPr>
-        <w:t>$</w:t>
+        <w:t>($</w:t>
       </w:r>
       <w:proofErr w:type="spellStart"/>
       <w:r>
@@ -257,9 +246,8 @@
           <w:sz w:val="28"/>
           <w:szCs w:val="28"/>
         </w:rPr>
-        <w:t>&lt;&lt;cs_{</w:t>
-      </w:r>
-      <w:proofErr w:type="spellStart"/>
+        <w:t>&lt;&lt;cs_{writtenByJudge}&gt;&gt;&lt;&lt;</w:t>
+      </w:r>
       <w:r>
         <w:rPr>
           <w:rFonts w:ascii="Arial" w:hAnsi="Arial" w:cs="Arial"/>
@@ -268,9 +256,8 @@
           <w:sz w:val="28"/>
           <w:szCs w:val="28"/>
         </w:rPr>
-        <w:t>writtenByJudge</w:t>
-      </w:r>
-      <w:proofErr w:type="spellEnd"/>
+        <w:t>caseManagementLocation</w:t>
+      </w:r>
       <w:r>
         <w:rPr>
           <w:rFonts w:ascii="Arial" w:hAnsi="Arial" w:cs="Arial"/>
@@ -279,9 +266,8 @@
           <w:sz w:val="28"/>
           <w:szCs w:val="28"/>
         </w:rPr>
-        <w:t>}&gt;&gt;&lt;&lt;</w:t>
-      </w:r>
-      <w:proofErr w:type="spellStart"/>
+        <w:t>.</w:t>
+      </w:r>
       <w:r>
         <w:rPr>
           <w:rFonts w:ascii="Arial" w:hAnsi="Arial" w:cs="Arial"/>
@@ -290,7 +276,7 @@
           <w:sz w:val="28"/>
           <w:szCs w:val="28"/>
         </w:rPr>
-        <w:t>hearingLocation.</w:t>
+        <w:t>venue</w:t>
       </w:r>
       <w:r>
         <w:rPr>
@@ -300,28 +286,7 @@
           <w:sz w:val="28"/>
           <w:szCs w:val="28"/>
         </w:rPr>
-        <w:t>venue</w:t>
-      </w:r>
-      <w:r>
-        <w:rPr>
-          <w:rFonts w:ascii="Arial" w:hAnsi="Arial" w:cs="Arial"/>
-          <w:b/>
-          <w:bCs/>
-          <w:sz w:val="28"/>
-          <w:szCs w:val="28"/>
-        </w:rPr>
-        <w:t>_name</w:t>
-      </w:r>
-      <w:proofErr w:type="spellEnd"/>
-      <w:r>
-        <w:rPr>
-          <w:rFonts w:ascii="Arial" w:hAnsi="Arial" w:cs="Arial"/>
-          <w:b/>
-          <w:bCs/>
-          <w:sz w:val="28"/>
-          <w:szCs w:val="28"/>
-        </w:rPr>
-        <w:t>&gt;&gt;&lt;&lt;else&gt;&gt; Online Civil Claims&lt;&lt;es_&gt;&gt;</w:t>
+        <w:t>_name&gt;&gt;&lt;&lt;else&gt;&gt; Online Civil Claims&lt;&lt;es_&gt;&gt;</w:t>
       </w:r>
     </w:p>
     <w:bookmarkEnd w:id="0"/>
@@ -1369,21 +1334,7 @@
         <w:rPr>
           <w:rFonts w:ascii="Arial" w:hAnsi="Arial" w:cs="Arial"/>
         </w:rPr>
-        <w:t xml:space="preserve">Each party must inform the Court immediately if the case is settled </w:t>
-      </w:r>
-      <w:proofErr w:type="gramStart"/>
-      <w:r>
-        <w:rPr>
-          <w:rFonts w:ascii="Arial" w:hAnsi="Arial" w:cs="Arial"/>
-        </w:rPr>
-        <w:t>whether or not</w:t>
-      </w:r>
-      <w:proofErr w:type="gramEnd"/>
-      <w:r>
-        <w:rPr>
-          <w:rFonts w:ascii="Arial" w:hAnsi="Arial" w:cs="Arial"/>
-        </w:rPr>
-        <w:t xml:space="preserve"> it is then possible to upload to the Digital Portal a draft consent order to give effect to their agreement.</w:t>
+        <w:t>Each party must inform the Court immediately if the case is settled whether or not it is then possible to upload to the Digital Portal a draft consent order to give effect to their agreement.</w:t>
       </w:r>
     </w:p>
     <w:p>
@@ -1507,7 +1458,6 @@
         <w:t>&lt;&lt; {</w:t>
       </w:r>
       <w:proofErr w:type="spellStart"/>
-      <w:proofErr w:type="gramStart"/>
       <w:r>
         <w:rPr>
           <w:rFonts w:ascii="Arial" w:hAnsi="Arial" w:cs="Arial"/>
@@ -1525,7 +1475,6 @@
         </w:rPr>
         <w:t>(</w:t>
       </w:r>
-      <w:proofErr w:type="gramEnd"/>
       <w:r>
         <w:rPr>
           <w:rFonts w:ascii="Arial" w:hAnsi="Arial" w:cs="Arial"/>
@@ -1619,7 +1568,6 @@
         <w:t>&lt;&lt; {</w:t>
       </w:r>
       <w:proofErr w:type="spellStart"/>
-      <w:proofErr w:type="gramStart"/>
       <w:r>
         <w:rPr>
           <w:rFonts w:ascii="Arial" w:hAnsi="Arial" w:cs="Arial"/>
@@ -1637,7 +1585,6 @@
         </w:rPr>
         <w:t>(</w:t>
       </w:r>
-      <w:proofErr w:type="gramEnd"/>
       <w:r>
         <w:rPr>
           <w:rFonts w:ascii="Arial" w:hAnsi="Arial" w:cs="Arial"/>
@@ -1761,7 +1708,6 @@
         <w:t>&lt;&lt; {</w:t>
       </w:r>
       <w:proofErr w:type="spellStart"/>
-      <w:proofErr w:type="gramStart"/>
       <w:r>
         <w:rPr>
           <w:rFonts w:ascii="Arial" w:hAnsi="Arial" w:cs="Arial"/>
@@ -1779,7 +1725,6 @@
         </w:rPr>
         <w:t>(</w:t>
       </w:r>
-      <w:proofErr w:type="gramEnd"/>
       <w:r>
         <w:rPr>
           <w:rFonts w:ascii="Arial" w:hAnsi="Arial" w:cs="Arial"/>
@@ -2154,16 +2099,7 @@
           <w:b/>
           <w:bCs/>
         </w:rPr>
-        <w:t>&lt;</w:t>
-      </w:r>
-      <w:proofErr w:type="gramStart"/>
-      <w:r>
-        <w:rPr>
-          <w:rFonts w:ascii="Arial" w:hAnsi="Arial" w:cs="Arial"/>
-          <w:b/>
-          <w:bCs/>
-        </w:rPr>
-        <w:t>&lt;</w:t>
+        <w:t>&lt;&lt;</w:t>
       </w:r>
       <w:r>
         <w:rPr>
@@ -2174,7 +2110,6 @@
         <w:t>{</w:t>
       </w:r>
       <w:proofErr w:type="spellStart"/>
-      <w:proofErr w:type="gramEnd"/>
       <w:r>
         <w:rPr>
           <w:rFonts w:ascii="Arial" w:hAnsi="Arial" w:cs="Arial"/>
@@ -2392,7 +2327,6 @@
         <w:t>&lt;&lt; {</w:t>
       </w:r>
       <w:proofErr w:type="spellStart"/>
-      <w:proofErr w:type="gramStart"/>
       <w:r>
         <w:rPr>
           <w:rFonts w:ascii="Arial" w:hAnsi="Arial" w:cs="Arial"/>
@@ -2410,7 +2344,6 @@
         </w:rPr>
         <w:t>(</w:t>
       </w:r>
-      <w:proofErr w:type="gramEnd"/>
       <w:r>
         <w:rPr>
           <w:rFonts w:ascii="Arial" w:hAnsi="Arial" w:cs="Arial"/>
@@ -2511,7 +2444,6 @@
         <w:t>&lt;&lt; {</w:t>
       </w:r>
       <w:proofErr w:type="spellStart"/>
-      <w:proofErr w:type="gramStart"/>
       <w:r>
         <w:rPr>
           <w:rFonts w:ascii="Arial" w:hAnsi="Arial" w:cs="Arial"/>
@@ -2529,7 +2461,6 @@
         </w:rPr>
         <w:t>(</w:t>
       </w:r>
-      <w:proofErr w:type="gramEnd"/>
       <w:r>
         <w:rPr>
           <w:rFonts w:ascii="Arial" w:hAnsi="Arial" w:cs="Arial"/>
@@ -2782,14 +2713,7 @@
         <w:rPr>
           <w:rFonts w:ascii="Arial" w:hAnsi="Arial" w:cs="Arial"/>
         </w:rPr>
-        <w:t>s</w:t>
-      </w:r>
-      <w:proofErr w:type="gramStart"/>
-      <w:r>
-        <w:rPr>
-          <w:rFonts w:ascii="Arial" w:hAnsi="Arial" w:cs="Arial"/>
-        </w:rPr>
-        <w:t>_</w:t>
+        <w:t>s_</w:t>
       </w:r>
       <w:r>
         <w:rPr>
@@ -2798,7 +2722,6 @@
         <w:t>{</w:t>
       </w:r>
       <w:proofErr w:type="spellStart"/>
-      <w:proofErr w:type="gramEnd"/>
       <w:r>
         <w:rPr>
           <w:rFonts w:ascii="Arial" w:hAnsi="Arial" w:cs="Arial"/>
@@ -2979,16 +2902,7 @@
           <w:b/>
           <w:bCs/>
         </w:rPr>
-        <w:t>&lt;</w:t>
-      </w:r>
-      <w:proofErr w:type="gramStart"/>
-      <w:r>
-        <w:rPr>
-          <w:rFonts w:ascii="Arial" w:hAnsi="Arial" w:cs="Arial"/>
-          <w:b/>
-          <w:bCs/>
-        </w:rPr>
-        <w:t>&lt;</w:t>
+        <w:t>&lt;&lt;</w:t>
       </w:r>
       <w:r>
         <w:rPr>
@@ -2998,7 +2912,6 @@
         <w:t>{</w:t>
       </w:r>
       <w:proofErr w:type="spellStart"/>
-      <w:proofErr w:type="gramEnd"/>
       <w:r>
         <w:rPr>
           <w:rFonts w:ascii="Arial" w:eastAsia="Arial" w:hAnsi="Arial" w:cs="Arial"/>
@@ -3401,16 +3314,7 @@
           <w:b/>
           <w:bCs/>
         </w:rPr>
-        <w:t>&lt;</w:t>
-      </w:r>
-      <w:proofErr w:type="gramStart"/>
-      <w:r>
-        <w:rPr>
-          <w:rFonts w:ascii="Arial" w:hAnsi="Arial" w:cs="Arial"/>
-          <w:b/>
-          <w:bCs/>
-        </w:rPr>
-        <w:t>&lt;</w:t>
+        <w:t>&lt;&lt;</w:t>
       </w:r>
       <w:r>
         <w:rPr>
@@ -3420,7 +3324,6 @@
         <w:t>{</w:t>
       </w:r>
       <w:proofErr w:type="spellStart"/>
-      <w:proofErr w:type="gramEnd"/>
       <w:r>
         <w:rPr>
           <w:rFonts w:ascii="Arial" w:eastAsia="Arial" w:hAnsi="Arial" w:cs="Arial"/>
@@ -4279,18 +4182,9 @@
           <w:rFonts w:ascii="Arial" w:hAnsi="Arial" w:cs="Arial"/>
           <w:bCs/>
         </w:rPr>
-        <w:t>&lt;&lt;cs</w:t>
-      </w:r>
-      <w:proofErr w:type="gramStart"/>
-      <w:r>
-        <w:rPr>
-          <w:rFonts w:ascii="Arial" w:hAnsi="Arial" w:cs="Arial"/>
-          <w:bCs/>
-        </w:rPr>
-        <w:t>_{</w:t>
-      </w:r>
-      <w:proofErr w:type="spellStart"/>
-      <w:proofErr w:type="gramEnd"/>
+        <w:t>&lt;&lt;cs_{</w:t>
+      </w:r>
+      <w:proofErr w:type="spellStart"/>
       <w:r>
         <w:rPr>
           <w:rFonts w:ascii="Arial" w:eastAsia="Times New Roman" w:hAnsi="Arial" w:cs="Arial"/>
@@ -4573,19 +4467,9 @@
           <w:b/>
           <w:bCs/>
         </w:rPr>
-        <w:t>&lt;</w:t>
-      </w:r>
-      <w:proofErr w:type="gramStart"/>
-      <w:r>
-        <w:rPr>
-          <w:rFonts w:ascii="Arial" w:hAnsi="Arial" w:cs="Arial"/>
-          <w:b/>
-          <w:bCs/>
-        </w:rPr>
-        <w:t>&lt;{</w:t>
-      </w:r>
-      <w:proofErr w:type="spellStart"/>
-      <w:proofErr w:type="gramEnd"/>
+        <w:t>&lt;&lt;{</w:t>
+      </w:r>
+      <w:proofErr w:type="spellStart"/>
       <w:r>
         <w:rPr>
           <w:rFonts w:ascii="Arial" w:hAnsi="Arial" w:cs="Arial"/>
@@ -4675,14 +4559,7 @@
         <w:rPr>
           <w:rFonts w:ascii="Arial" w:hAnsi="Arial" w:cs="Arial"/>
         </w:rPr>
-        <w:t>&lt;&lt;trialBuildingDispute.input4&gt;</w:t>
-      </w:r>
-      <w:proofErr w:type="gramStart"/>
-      <w:r>
-        <w:rPr>
-          <w:rFonts w:ascii="Arial" w:hAnsi="Arial" w:cs="Arial"/>
-        </w:rPr>
-        <w:t xml:space="preserve">&gt; </w:t>
+        <w:t xml:space="preserve">&lt;&lt;trialBuildingDispute.input4&gt;&gt; </w:t>
       </w:r>
       <w:r>
         <w:rPr>
@@ -4696,16 +4573,7 @@
           <w:b/>
           <w:bCs/>
         </w:rPr>
-        <w:t>&lt;</w:t>
-      </w:r>
-      <w:proofErr w:type="gramEnd"/>
-      <w:r>
-        <w:rPr>
-          <w:rFonts w:ascii="Arial" w:hAnsi="Arial" w:cs="Arial"/>
-          <w:b/>
-          <w:bCs/>
-        </w:rPr>
-        <w:t>&lt;{</w:t>
+        <w:t>&lt;&lt;{</w:t>
       </w:r>
       <w:proofErr w:type="spellStart"/>
       <w:r>
@@ -5254,14 +5122,7 @@
         <w:rPr>
           <w:rFonts w:ascii="Arial" w:hAnsi="Arial" w:cs="Arial"/>
         </w:rPr>
-        <w:t>&gt;</w:t>
-      </w:r>
-      <w:proofErr w:type="gramStart"/>
-      <w:r>
-        <w:rPr>
-          <w:rFonts w:ascii="Arial" w:hAnsi="Arial" w:cs="Arial"/>
-        </w:rPr>
-        <w:t>&gt;</w:t>
+        <w:t>&gt;&gt;</w:t>
       </w:r>
       <w:r>
         <w:rPr>
@@ -5281,16 +5142,7 @@
           <w:b/>
           <w:bCs/>
         </w:rPr>
-        <w:t>&lt;</w:t>
-      </w:r>
-      <w:proofErr w:type="gramEnd"/>
-      <w:r>
-        <w:rPr>
-          <w:rFonts w:ascii="Arial" w:hAnsi="Arial" w:cs="Arial"/>
-          <w:b/>
-          <w:bCs/>
-        </w:rPr>
-        <w:t>&lt;{</w:t>
+        <w:t>&lt;&lt;{</w:t>
       </w:r>
       <w:proofErr w:type="spellStart"/>
       <w:r>
@@ -5464,19 +5316,9 @@
           <w:b/>
           <w:bCs/>
         </w:rPr>
-        <w:t>&lt;</w:t>
-      </w:r>
-      <w:proofErr w:type="gramStart"/>
-      <w:r>
-        <w:rPr>
-          <w:rFonts w:ascii="Arial" w:hAnsi="Arial" w:cs="Arial"/>
-          <w:b/>
-          <w:bCs/>
-        </w:rPr>
-        <w:t>&lt;{</w:t>
-      </w:r>
-      <w:proofErr w:type="spellStart"/>
-      <w:proofErr w:type="gramEnd"/>
+        <w:t>&lt;&lt;{</w:t>
+      </w:r>
+      <w:proofErr w:type="spellStart"/>
       <w:r>
         <w:rPr>
           <w:rFonts w:ascii="Arial" w:hAnsi="Arial" w:cs="Arial"/>
@@ -5611,19 +5453,9 @@
           <w:b/>
           <w:bCs/>
         </w:rPr>
-        <w:t>&lt;</w:t>
-      </w:r>
-      <w:proofErr w:type="gramStart"/>
-      <w:r>
-        <w:rPr>
-          <w:rFonts w:ascii="Arial" w:hAnsi="Arial" w:cs="Arial"/>
-          <w:b/>
-          <w:bCs/>
-        </w:rPr>
-        <w:t>&lt;{</w:t>
-      </w:r>
-      <w:proofErr w:type="spellStart"/>
-      <w:proofErr w:type="gramEnd"/>
+        <w:t>&lt;&lt;{</w:t>
+      </w:r>
+      <w:proofErr w:type="spellStart"/>
       <w:r>
         <w:rPr>
           <w:rFonts w:ascii="Arial" w:hAnsi="Arial" w:cs="Arial"/>
@@ -5745,19 +5577,9 @@
           <w:b/>
           <w:bCs/>
         </w:rPr>
-        <w:t>&lt;</w:t>
-      </w:r>
-      <w:proofErr w:type="gramStart"/>
-      <w:r>
-        <w:rPr>
-          <w:rFonts w:ascii="Arial" w:hAnsi="Arial" w:cs="Arial"/>
-          <w:b/>
-          <w:bCs/>
-        </w:rPr>
-        <w:t>&lt;{</w:t>
-      </w:r>
-      <w:proofErr w:type="spellStart"/>
-      <w:proofErr w:type="gramEnd"/>
+        <w:t>&lt;&lt;{</w:t>
+      </w:r>
+      <w:proofErr w:type="spellStart"/>
       <w:r>
         <w:rPr>
           <w:rFonts w:ascii="Arial" w:hAnsi="Arial" w:cs="Arial"/>
@@ -6142,19 +5964,9 @@
           <w:b/>
           <w:bCs/>
         </w:rPr>
-        <w:t>&lt;</w:t>
-      </w:r>
-      <w:proofErr w:type="gramStart"/>
-      <w:r>
-        <w:rPr>
-          <w:rFonts w:ascii="Arial" w:hAnsi="Arial" w:cs="Arial"/>
-          <w:b/>
-          <w:bCs/>
-        </w:rPr>
-        <w:t>&lt;{</w:t>
-      </w:r>
-      <w:proofErr w:type="spellStart"/>
-      <w:proofErr w:type="gramEnd"/>
+        <w:t>&lt;&lt;{</w:t>
+      </w:r>
+      <w:proofErr w:type="spellStart"/>
       <w:r>
         <w:rPr>
           <w:rFonts w:ascii="Arial" w:hAnsi="Arial" w:cs="Arial"/>
@@ -6267,19 +6079,9 @@
           <w:b/>
           <w:bCs/>
         </w:rPr>
-        <w:t>&lt;</w:t>
-      </w:r>
-      <w:proofErr w:type="gramStart"/>
-      <w:r>
-        <w:rPr>
-          <w:rFonts w:ascii="Arial" w:hAnsi="Arial" w:cs="Arial"/>
-          <w:b/>
-          <w:bCs/>
-        </w:rPr>
-        <w:t>&lt;{</w:t>
-      </w:r>
-      <w:proofErr w:type="spellStart"/>
-      <w:proofErr w:type="gramEnd"/>
+        <w:t>&lt;&lt;{</w:t>
+      </w:r>
+      <w:proofErr w:type="spellStart"/>
       <w:r>
         <w:rPr>
           <w:rFonts w:ascii="Arial" w:hAnsi="Arial" w:cs="Arial"/>
@@ -6485,19 +6287,9 @@
           <w:b/>
           <w:bCs/>
         </w:rPr>
-        <w:t>&lt;</w:t>
-      </w:r>
-      <w:proofErr w:type="gramStart"/>
-      <w:r>
-        <w:rPr>
-          <w:rFonts w:ascii="Arial" w:hAnsi="Arial" w:cs="Arial"/>
-          <w:b/>
-          <w:bCs/>
-        </w:rPr>
-        <w:t>&lt;{</w:t>
-      </w:r>
-      <w:proofErr w:type="spellStart"/>
-      <w:proofErr w:type="gramEnd"/>
+        <w:t>&lt;&lt;{</w:t>
+      </w:r>
+      <w:proofErr w:type="spellStart"/>
       <w:r>
         <w:rPr>
           <w:rFonts w:ascii="Arial" w:hAnsi="Arial" w:cs="Arial"/>
@@ -6595,19 +6387,9 @@
           <w:b/>
           <w:bCs/>
         </w:rPr>
-        <w:t>&lt;</w:t>
-      </w:r>
-      <w:proofErr w:type="gramStart"/>
-      <w:r>
-        <w:rPr>
-          <w:rFonts w:ascii="Arial" w:hAnsi="Arial" w:cs="Arial"/>
-          <w:b/>
-          <w:bCs/>
-        </w:rPr>
-        <w:t>&lt;{</w:t>
-      </w:r>
-      <w:proofErr w:type="spellStart"/>
-      <w:proofErr w:type="gramEnd"/>
+        <w:t>&lt;&lt;{</w:t>
+      </w:r>
+      <w:proofErr w:type="spellStart"/>
       <w:r>
         <w:rPr>
           <w:rFonts w:ascii="Arial" w:hAnsi="Arial" w:cs="Arial"/>
@@ -6737,19 +6519,9 @@
           <w:b/>
           <w:bCs/>
         </w:rPr>
-        <w:t>&lt;</w:t>
-      </w:r>
-      <w:proofErr w:type="gramStart"/>
-      <w:r>
-        <w:rPr>
-          <w:rFonts w:ascii="Arial" w:hAnsi="Arial" w:cs="Arial"/>
-          <w:b/>
-          <w:bCs/>
-        </w:rPr>
-        <w:t>&lt;{</w:t>
-      </w:r>
-      <w:proofErr w:type="spellStart"/>
-      <w:proofErr w:type="gramEnd"/>
+        <w:t>&lt;&lt;{</w:t>
+      </w:r>
+      <w:proofErr w:type="spellStart"/>
       <w:r>
         <w:rPr>
           <w:rFonts w:ascii="Arial" w:hAnsi="Arial" w:cs="Arial"/>
@@ -6967,19 +6739,9 @@
           <w:b/>
           <w:bCs/>
         </w:rPr>
-        <w:t>&lt;</w:t>
-      </w:r>
-      <w:proofErr w:type="gramStart"/>
-      <w:r>
-        <w:rPr>
-          <w:rFonts w:ascii="Arial" w:hAnsi="Arial" w:cs="Arial"/>
-          <w:b/>
-          <w:bCs/>
-        </w:rPr>
-        <w:t>&lt;{</w:t>
-      </w:r>
-      <w:proofErr w:type="spellStart"/>
-      <w:proofErr w:type="gramEnd"/>
+        <w:t>&lt;&lt;{</w:t>
+      </w:r>
+      <w:proofErr w:type="spellStart"/>
       <w:r>
         <w:rPr>
           <w:rFonts w:ascii="Arial" w:hAnsi="Arial" w:cs="Arial"/>
@@ -7212,7 +6974,6 @@
         <w:t>&lt;&lt;</w:t>
       </w:r>
       <w:proofErr w:type="spellStart"/>
-      <w:proofErr w:type="gramStart"/>
       <w:r>
         <w:rPr>
           <w:rFonts w:ascii="Arial" w:hAnsi="Arial" w:cs="Arial"/>
@@ -7223,7 +6984,6 @@
         <w:t>value.directionComment</w:t>
       </w:r>
       <w:proofErr w:type="spellEnd"/>
-      <w:proofErr w:type="gramEnd"/>
       <w:r>
         <w:rPr>
           <w:rFonts w:ascii="Arial" w:hAnsi="Arial" w:cs="Arial"/>

</xml_diff>

<commit_message>
CIV-10373 update SDO and DJ template
</commit_message>
<xml_diff>
--- a/docker/docmosis/templates/CV-UNS-DEC-ENG-01322.docx
+++ b/docker/docmosis/templates/CV-UNS-DEC-ENG-01322.docx
@@ -4,11 +4,13 @@
   <w:body>
     <w:p>
       <w:pPr>
-        <w:tabs>
-          <w:tab w:val="center" w:pos="4742"/>
-          <w:tab w:val="right" w:pos="9817"/>
-        </w:tabs>
-        <w:spacing w:after="0"/>
+        <w:jc w:val="center"/>
+        <w:rPr>
+          <w:rFonts w:ascii="Arial" w:hAnsi="Arial" w:cs="Arial"/>
+          <w:b/>
+          <w:bCs/>
+          <w:color w:val="000000" w:themeColor="text1"/>
+        </w:rPr>
       </w:pPr>
       <w:r>
         <w:rPr>
@@ -22,215 +24,114 @@
           <w:rFonts w:ascii="Tahoma" w:eastAsia="Tahoma" w:hAnsi="Tahoma" w:cs="Tahoma"/>
           <w:sz w:val="36"/>
         </w:rPr>
-        <w:tab/>
-      </w:r>
-      <w:r>
-        <w:rPr>
-          <w:rFonts w:ascii="Arial" w:eastAsia="Arial" w:hAnsi="Arial" w:cs="Arial"/>
-          <w:b/>
-          <w:sz w:val="28"/>
-        </w:rPr>
-        <w:t>In the County Court</w:t>
-      </w:r>
-      <w:r>
-        <w:rPr>
-          <w:rFonts w:ascii="Arial" w:eastAsia="Arial" w:hAnsi="Arial" w:cs="Arial"/>
-          <w:b/>
-          <w:sz w:val="28"/>
-        </w:rPr>
-        <w:t xml:space="preserve"> at</w:t>
-      </w:r>
-      <w:r>
-        <w:rPr>
-          <w:rFonts w:ascii="Arial" w:eastAsia="Arial" w:hAnsi="Arial" w:cs="Arial"/>
-          <w:b/>
-          <w:sz w:val="28"/>
+        <w:t xml:space="preserve">           </w:t>
+      </w:r>
+      <w:r>
+        <w:rPr>
+          <w:rFonts w:ascii="Arial" w:hAnsi="Arial" w:cs="Arial"/>
+          <w:b/>
+          <w:bCs/>
+          <w:color w:val="000000" w:themeColor="text1"/>
+        </w:rPr>
+        <w:t>&lt;</w:t>
+      </w:r>
+      <w:proofErr w:type="gramStart"/>
+      <w:r>
+        <w:rPr>
+          <w:rFonts w:ascii="Arial" w:hAnsi="Arial" w:cs="Arial"/>
+          <w:b/>
+          <w:bCs/>
+          <w:color w:val="000000" w:themeColor="text1"/>
+        </w:rPr>
+        <w:t>&lt;{</w:t>
+      </w:r>
+      <w:proofErr w:type="spellStart"/>
+      <w:proofErr w:type="gramEnd"/>
+      <w:r>
+        <w:rPr>
+          <w:rFonts w:ascii="Arial" w:hAnsi="Arial" w:cs="Arial"/>
+          <w:b/>
+          <w:bCs/>
+          <w:color w:val="000000" w:themeColor="text1"/>
+        </w:rPr>
+        <w:t>dateFormat</w:t>
+      </w:r>
+      <w:proofErr w:type="spellEnd"/>
+      <w:r>
+        <w:rPr>
+          <w:rFonts w:ascii="Arial" w:hAnsi="Arial" w:cs="Arial"/>
+          <w:b/>
+          <w:bCs/>
+          <w:color w:val="000000" w:themeColor="text1"/>
+        </w:rPr>
+        <w:t>($</w:t>
+      </w:r>
+      <w:proofErr w:type="spellStart"/>
+      <w:r>
+        <w:rPr>
+          <w:rFonts w:ascii="Arial" w:hAnsi="Arial" w:cs="Arial"/>
+          <w:b/>
+          <w:bCs/>
+          <w:color w:val="000000" w:themeColor="text1"/>
+        </w:rPr>
+        <w:t>nowUTC</w:t>
+      </w:r>
+      <w:proofErr w:type="spellEnd"/>
+      <w:r>
+        <w:rPr>
+          <w:rFonts w:ascii="Arial" w:hAnsi="Arial" w:cs="Arial"/>
+          <w:b/>
+          <w:bCs/>
+          <w:color w:val="000000" w:themeColor="text1"/>
         </w:rPr>
         <w:t xml:space="preserve"> </w:t>
       </w:r>
       <w:r>
         <w:rPr>
-          <w:rFonts w:ascii="Arial" w:eastAsia="Arial" w:hAnsi="Arial" w:cs="Arial"/>
-          <w:b/>
-          <w:sz w:val="28"/>
-        </w:rPr>
-        <w:tab/>
-      </w:r>
-      <w:r>
-        <w:rPr>
-          <w:rFonts w:ascii="Tahoma" w:eastAsia="Tahoma" w:hAnsi="Tahoma" w:cs="Tahoma"/>
-        </w:rPr>
-        <w:t>Case number:</w:t>
-      </w:r>
-      <w:r>
-        <w:rPr>
-          <w:rFonts w:ascii="Tahoma" w:hAnsi="Tahoma" w:cs="Tahoma"/>
+          <w:rFonts w:ascii="Arial" w:eastAsia="Times New Roman" w:hAnsi="Arial" w:cs="Arial"/>
+          <w:b/>
+          <w:bCs/>
+          <w:color w:val="000000" w:themeColor="text1"/>
+        </w:rPr>
+        <w:t xml:space="preserve">,‘d MMMM </w:t>
+      </w:r>
+      <w:proofErr w:type="spellStart"/>
+      <w:r>
+        <w:rPr>
+          <w:rFonts w:ascii="Arial" w:eastAsia="Times New Roman" w:hAnsi="Arial" w:cs="Arial"/>
+          <w:b/>
+          <w:bCs/>
+          <w:color w:val="000000" w:themeColor="text1"/>
+        </w:rPr>
+        <w:t>yyyy</w:t>
+      </w:r>
+      <w:proofErr w:type="spellEnd"/>
+      <w:r>
+        <w:rPr>
+          <w:rFonts w:ascii="Arial" w:eastAsia="Times New Roman" w:hAnsi="Arial" w:cs="Arial"/>
+          <w:b/>
+          <w:bCs/>
+          <w:color w:val="000000" w:themeColor="text1"/>
+        </w:rPr>
+        <w:t>’)}</w:t>
+      </w:r>
+      <w:r>
+        <w:rPr>
+          <w:rFonts w:ascii="Arial" w:eastAsia="Times New Roman" w:hAnsi="Arial" w:cs="Arial"/>
+          <w:b/>
+          <w:bCs/>
+          <w:color w:val="000000" w:themeColor="text1"/>
         </w:rPr>
         <w:t xml:space="preserve"> </w:t>
       </w:r>
       <w:r>
         <w:rPr>
-          <w:rFonts w:ascii="Tahoma" w:hAnsi="Tahoma" w:cs="Tahoma"/>
-        </w:rPr>
-        <w:t>&lt;&lt;</w:t>
-      </w:r>
-      <w:r>
-        <w:rPr>
-          <w:rFonts w:ascii="Tahoma" w:hAnsi="Tahoma" w:cs="Tahoma"/>
-        </w:rPr>
-        <w:t xml:space="preserve"> </w:t>
-      </w:r>
-      <w:proofErr w:type="spellStart"/>
-      <w:r>
-        <w:rPr>
-          <w:rFonts w:ascii="Tahoma" w:hAnsi="Tahoma" w:cs="Tahoma"/>
-        </w:rPr>
-        <w:t>caseNumber</w:t>
-      </w:r>
-      <w:proofErr w:type="spellEnd"/>
-      <w:r>
-        <w:rPr>
-          <w:rFonts w:ascii="Tahoma" w:hAnsi="Tahoma" w:cs="Tahoma"/>
-        </w:rPr>
-        <w:t xml:space="preserve"> </w:t>
-      </w:r>
-      <w:r>
-        <w:rPr>
-          <w:rFonts w:ascii="Tahoma" w:hAnsi="Tahoma" w:cs="Tahoma"/>
+          <w:rFonts w:ascii="Arial" w:hAnsi="Arial" w:cs="Arial"/>
+          <w:b/>
+          <w:bCs/>
+          <w:color w:val="000000" w:themeColor="text1"/>
         </w:rPr>
         <w:t>&gt;&gt;</w:t>
-      </w:r>
-    </w:p>
-    <w:p>
-      <w:pPr>
-        <w:rPr>
-          <w:rFonts w:ascii="Arial" w:hAnsi="Arial" w:cs="Arial"/>
-          <w:b/>
-          <w:bCs/>
-          <w:color w:val="000000" w:themeColor="text1"/>
-        </w:rPr>
-      </w:pPr>
-      <w:r>
-        <w:rPr>
-          <w:rFonts w:ascii="Arial" w:hAnsi="Arial" w:cs="Arial"/>
-          <w:b/>
-          <w:bCs/>
-          <w:color w:val="000000" w:themeColor="text1"/>
-        </w:rPr>
-        <w:t>&lt;&lt; {</w:t>
-      </w:r>
-      <w:proofErr w:type="spellStart"/>
-      <w:proofErr w:type="gramStart"/>
-      <w:r>
-        <w:rPr>
-          <w:rFonts w:ascii="Arial" w:hAnsi="Arial" w:cs="Arial"/>
-          <w:b/>
-          <w:bCs/>
-          <w:color w:val="000000" w:themeColor="text1"/>
-        </w:rPr>
-        <w:t>dateFormat</w:t>
-      </w:r>
-      <w:proofErr w:type="spellEnd"/>
-      <w:r>
-        <w:rPr>
-          <w:rFonts w:ascii="Arial" w:hAnsi="Arial" w:cs="Arial"/>
-          <w:b/>
-          <w:bCs/>
-          <w:color w:val="000000" w:themeColor="text1"/>
-        </w:rPr>
-        <w:t>(</w:t>
-      </w:r>
-      <w:proofErr w:type="gramEnd"/>
-      <w:r>
-        <w:rPr>
-          <w:rFonts w:ascii="Arial" w:hAnsi="Arial" w:cs="Arial"/>
-          <w:b/>
-          <w:bCs/>
-          <w:color w:val="000000" w:themeColor="text1"/>
-        </w:rPr>
-        <w:t>$</w:t>
-      </w:r>
-      <w:proofErr w:type="spellStart"/>
-      <w:r>
-        <w:rPr>
-          <w:rFonts w:ascii="Arial" w:hAnsi="Arial" w:cs="Arial"/>
-          <w:b/>
-          <w:bCs/>
-          <w:color w:val="000000" w:themeColor="text1"/>
-        </w:rPr>
-        <w:t>nowUTC</w:t>
-      </w:r>
-      <w:proofErr w:type="spellEnd"/>
-      <w:r>
-        <w:rPr>
-          <w:rFonts w:ascii="Arial" w:hAnsi="Arial" w:cs="Arial"/>
-          <w:b/>
-          <w:bCs/>
-          <w:color w:val="000000" w:themeColor="text1"/>
-        </w:rPr>
-        <w:t xml:space="preserve"> </w:t>
-      </w:r>
-      <w:r>
-        <w:rPr>
-          <w:rFonts w:ascii="Arial" w:eastAsia="Times New Roman" w:hAnsi="Arial" w:cs="Arial"/>
-          <w:b/>
-          <w:bCs/>
-          <w:color w:val="000000" w:themeColor="text1"/>
-        </w:rPr>
-        <w:t xml:space="preserve">,‘d MMMM </w:t>
-      </w:r>
-      <w:proofErr w:type="spellStart"/>
-      <w:r>
-        <w:rPr>
-          <w:rFonts w:ascii="Arial" w:eastAsia="Times New Roman" w:hAnsi="Arial" w:cs="Arial"/>
-          <w:b/>
-          <w:bCs/>
-          <w:color w:val="000000" w:themeColor="text1"/>
-        </w:rPr>
-        <w:t>yyyy</w:t>
-      </w:r>
-      <w:proofErr w:type="spellEnd"/>
-      <w:r>
-        <w:rPr>
-          <w:rFonts w:ascii="Arial" w:eastAsia="Times New Roman" w:hAnsi="Arial" w:cs="Arial"/>
-          <w:b/>
-          <w:bCs/>
-          <w:color w:val="000000" w:themeColor="text1"/>
-        </w:rPr>
-        <w:t>’)}</w:t>
-      </w:r>
-      <w:r>
-        <w:rPr>
-          <w:rFonts w:ascii="Arial" w:eastAsia="Times New Roman" w:hAnsi="Arial" w:cs="Arial"/>
-          <w:b/>
-          <w:bCs/>
-          <w:color w:val="000000" w:themeColor="text1"/>
-        </w:rPr>
-        <w:t xml:space="preserve"> </w:t>
-      </w:r>
-      <w:r>
-        <w:rPr>
-          <w:rFonts w:ascii="Arial" w:hAnsi="Arial" w:cs="Arial"/>
-          <w:b/>
-          <w:bCs/>
-          <w:color w:val="000000" w:themeColor="text1"/>
-        </w:rPr>
-        <w:t>&gt;&gt;</w:t>
-      </w:r>
-    </w:p>
-    <w:p>
-      <w:pPr>
-        <w:tabs>
-          <w:tab w:val="center" w:pos="4742"/>
-        </w:tabs>
-        <w:spacing w:after="0"/>
-      </w:pPr>
-      <w:r>
-        <w:rPr>
-          <w:rFonts w:ascii="Arial" w:eastAsia="Arial" w:hAnsi="Arial" w:cs="Arial"/>
-          <w:b/>
-        </w:rPr>
-        <w:tab/>
       </w:r>
     </w:p>
     <w:p>
@@ -241,92 +142,18 @@
         <w:spacing w:after="0"/>
         <w:jc w:val="center"/>
         <w:rPr>
-          <w:rFonts w:ascii="Arial" w:hAnsi="Arial" w:cs="Arial"/>
-          <w:b/>
-          <w:bCs/>
+          <w:rFonts w:ascii="Arial" w:eastAsia="Arial" w:hAnsi="Arial" w:cs="Arial"/>
+          <w:b/>
           <w:sz w:val="28"/>
-          <w:szCs w:val="28"/>
-        </w:rPr>
-      </w:pPr>
-      <w:bookmarkStart w:id="0" w:name="_Hlk137734029"/>
-      <w:r>
-        <w:rPr>
-          <w:rFonts w:ascii="Arial" w:hAnsi="Arial" w:cs="Arial"/>
-          <w:b/>
-          <w:bCs/>
-          <w:sz w:val="28"/>
-          <w:szCs w:val="28"/>
-        </w:rPr>
-        <w:t>&lt;&lt;cs_{</w:t>
-      </w:r>
-      <w:proofErr w:type="spellStart"/>
-      <w:r>
-        <w:rPr>
-          <w:rFonts w:ascii="Arial" w:hAnsi="Arial" w:cs="Arial"/>
-          <w:b/>
-          <w:bCs/>
-          <w:sz w:val="28"/>
-          <w:szCs w:val="28"/>
-        </w:rPr>
-        <w:t>writtenByJudge</w:t>
-      </w:r>
-      <w:proofErr w:type="spellEnd"/>
-      <w:r>
-        <w:rPr>
-          <w:rFonts w:ascii="Arial" w:hAnsi="Arial" w:cs="Arial"/>
-          <w:b/>
-          <w:bCs/>
-          <w:sz w:val="28"/>
-          <w:szCs w:val="28"/>
-        </w:rPr>
-        <w:t>}&gt;&gt;&lt;&lt;</w:t>
-      </w:r>
-      <w:proofErr w:type="spellStart"/>
-      <w:r>
-        <w:rPr>
-          <w:rFonts w:ascii="Arial" w:hAnsi="Arial" w:cs="Arial"/>
-          <w:b/>
-          <w:bCs/>
-          <w:sz w:val="28"/>
-          <w:szCs w:val="28"/>
-        </w:rPr>
-        <w:t>hearingLocation.</w:t>
-      </w:r>
-      <w:r>
-        <w:rPr>
-          <w:rFonts w:ascii="Arial" w:hAnsi="Arial" w:cs="Arial"/>
-          <w:b/>
-          <w:bCs/>
-          <w:sz w:val="28"/>
-          <w:szCs w:val="28"/>
-        </w:rPr>
-        <w:t>venue</w:t>
-      </w:r>
-      <w:r>
-        <w:rPr>
-          <w:rFonts w:ascii="Arial" w:hAnsi="Arial" w:cs="Arial"/>
-          <w:b/>
-          <w:bCs/>
-          <w:sz w:val="28"/>
-          <w:szCs w:val="28"/>
-        </w:rPr>
-        <w:t>_name</w:t>
-      </w:r>
-      <w:proofErr w:type="spellEnd"/>
-      <w:r>
-        <w:rPr>
-          <w:rFonts w:ascii="Arial" w:hAnsi="Arial" w:cs="Arial"/>
-          <w:b/>
-          <w:bCs/>
-          <w:sz w:val="28"/>
-          <w:szCs w:val="28"/>
-        </w:rPr>
-        <w:t>&gt;&gt;&lt;&lt;else&gt;&gt; Online Civil Claims&lt;&lt;es_&gt;&gt;</w:t>
-      </w:r>
-    </w:p>
-    <w:bookmarkEnd w:id="0"/>
-    <w:p>
-      <w:pPr>
+        </w:rPr>
+      </w:pPr>
+    </w:p>
+    <w:p>
+      <w:pPr>
+        <w:tabs>
+          <w:tab w:val="center" w:pos="4742"/>
+        </w:tabs>
+        <w:spacing w:after="0"/>
         <w:jc w:val="center"/>
         <w:rPr>
           <w:rFonts w:ascii="Arial" w:hAnsi="Arial" w:cs="Arial"/>
@@ -339,6 +166,126 @@
       </w:pPr>
       <w:r>
         <w:rPr>
+          <w:rFonts w:ascii="Arial" w:eastAsia="Arial" w:hAnsi="Arial" w:cs="Arial"/>
+          <w:b/>
+          <w:sz w:val="28"/>
+        </w:rPr>
+        <w:t>In the County Court</w:t>
+      </w:r>
+      <w:r>
+        <w:rPr>
+          <w:rFonts w:ascii="Arial" w:eastAsia="Arial" w:hAnsi="Arial" w:cs="Arial"/>
+          <w:b/>
+          <w:sz w:val="28"/>
+        </w:rPr>
+        <w:t xml:space="preserve"> at</w:t>
+      </w:r>
+      <w:r>
+        <w:rPr>
+          <w:rFonts w:ascii="Arial" w:eastAsia="Arial" w:hAnsi="Arial" w:cs="Arial"/>
+          <w:b/>
+          <w:sz w:val="28"/>
+        </w:rPr>
+        <w:t xml:space="preserve"> </w:t>
+      </w:r>
+      <w:bookmarkStart w:id="0" w:name="_Hlk137734029"/>
+      <w:r>
+        <w:rPr>
+          <w:rFonts w:ascii="Arial" w:hAnsi="Arial" w:cs="Arial"/>
+          <w:b/>
+          <w:bCs/>
+          <w:sz w:val="28"/>
+          <w:szCs w:val="28"/>
+        </w:rPr>
+        <w:t>&lt;&lt;cs_{</w:t>
+      </w:r>
+      <w:proofErr w:type="spellStart"/>
+      <w:r>
+        <w:rPr>
+          <w:rFonts w:ascii="Arial" w:hAnsi="Arial" w:cs="Arial"/>
+          <w:b/>
+          <w:bCs/>
+          <w:sz w:val="28"/>
+          <w:szCs w:val="28"/>
+        </w:rPr>
+        <w:t>writtenByJudge</w:t>
+      </w:r>
+      <w:proofErr w:type="spellEnd"/>
+      <w:r>
+        <w:rPr>
+          <w:rFonts w:ascii="Arial" w:hAnsi="Arial" w:cs="Arial"/>
+          <w:b/>
+          <w:bCs/>
+          <w:sz w:val="28"/>
+          <w:szCs w:val="28"/>
+        </w:rPr>
+        <w:t>}&gt;&gt;&lt;&lt;</w:t>
+      </w:r>
+      <w:proofErr w:type="spellStart"/>
+      <w:r>
+        <w:rPr>
+          <w:rFonts w:ascii="Arial" w:hAnsi="Arial" w:cs="Arial"/>
+          <w:b/>
+          <w:bCs/>
+          <w:sz w:val="28"/>
+          <w:szCs w:val="28"/>
+        </w:rPr>
+        <w:t>hearingLocation.</w:t>
+      </w:r>
+      <w:r>
+        <w:rPr>
+          <w:rFonts w:ascii="Arial" w:hAnsi="Arial" w:cs="Arial"/>
+          <w:b/>
+          <w:bCs/>
+          <w:sz w:val="28"/>
+          <w:szCs w:val="28"/>
+        </w:rPr>
+        <w:t>venue</w:t>
+      </w:r>
+      <w:r>
+        <w:rPr>
+          <w:rFonts w:ascii="Arial" w:hAnsi="Arial" w:cs="Arial"/>
+          <w:b/>
+          <w:bCs/>
+          <w:sz w:val="28"/>
+          <w:szCs w:val="28"/>
+        </w:rPr>
+        <w:t>_name</w:t>
+      </w:r>
+      <w:proofErr w:type="spellEnd"/>
+      <w:r>
+        <w:rPr>
+          <w:rFonts w:ascii="Arial" w:hAnsi="Arial" w:cs="Arial"/>
+          <w:b/>
+          <w:bCs/>
+          <w:sz w:val="28"/>
+          <w:szCs w:val="28"/>
+        </w:rPr>
+        <w:t>&gt;&gt;&lt;&lt;else&gt;&gt; Online Civil Claims&lt;&lt;es_&gt;&gt;</w:t>
+      </w:r>
+      <w:bookmarkEnd w:id="0"/>
+      <w:r>
+        <w:rPr>
+          <w:rFonts w:ascii="Arial" w:hAnsi="Arial" w:cs="Arial"/>
+          <w:b/>
+          <w:bCs/>
+          <w:sz w:val="28"/>
+          <w:szCs w:val="28"/>
+        </w:rPr>
+        <w:br/>
+      </w:r>
+      <w:r>
+        <w:rPr>
+          <w:rFonts w:ascii="Arial" w:hAnsi="Arial" w:cs="Arial"/>
+          <w:b/>
+          <w:bCs/>
+          <w:sz w:val="28"/>
+          <w:szCs w:val="28"/>
+        </w:rPr>
+        <w:br/>
+      </w:r>
+      <w:r>
+        <w:rPr>
           <w:rFonts w:ascii="Arial" w:hAnsi="Arial" w:cs="Arial"/>
           <w:b/>
           <w:bCs/>
@@ -371,6 +318,158 @@
           <w:szCs w:val="28"/>
         </w:rPr>
         <w:t>&gt;&gt;</w:t>
+      </w:r>
+    </w:p>
+    <w:p>
+      <w:pPr>
+        <w:tabs>
+          <w:tab w:val="center" w:pos="4742"/>
+        </w:tabs>
+        <w:spacing w:after="0"/>
+        <w:jc w:val="center"/>
+        <w:rPr>
+          <w:rFonts w:ascii="Arial" w:hAnsi="Arial" w:cs="Arial"/>
+          <w:b/>
+          <w:bCs/>
+          <w:sz w:val="28"/>
+          <w:szCs w:val="28"/>
+        </w:rPr>
+      </w:pPr>
+    </w:p>
+    <w:p>
+      <w:pPr>
+        <w:jc w:val="center"/>
+        <w:rPr>
+          <w:rFonts w:ascii="Arial" w:hAnsi="Arial" w:cs="Arial"/>
+          <w:b/>
+          <w:bCs/>
+          <w:color w:val="000000" w:themeColor="text1"/>
+          <w:sz w:val="28"/>
+          <w:szCs w:val="28"/>
+        </w:rPr>
+      </w:pPr>
+      <w:r>
+        <w:rPr>
+          <w:rFonts w:ascii="Tahoma" w:eastAsia="Tahoma" w:hAnsi="Tahoma" w:cs="Tahoma"/>
+        </w:rPr>
+        <w:t>Case number:</w:t>
+      </w:r>
+      <w:r>
+        <w:rPr>
+          <w:rFonts w:ascii="Tahoma" w:hAnsi="Tahoma" w:cs="Tahoma"/>
+        </w:rPr>
+        <w:t>&lt;&lt;</w:t>
+      </w:r>
+      <w:r>
+        <w:rPr>
+          <w:rFonts w:ascii="Tahoma" w:hAnsi="Tahoma" w:cs="Tahoma"/>
+        </w:rPr>
+        <w:t xml:space="preserve"> </w:t>
+      </w:r>
+      <w:proofErr w:type="spellStart"/>
+      <w:r>
+        <w:rPr>
+          <w:rFonts w:ascii="Tahoma" w:hAnsi="Tahoma" w:cs="Tahoma"/>
+        </w:rPr>
+        <w:t>caseNumber</w:t>
+      </w:r>
+      <w:proofErr w:type="spellEnd"/>
+      <w:r>
+        <w:rPr>
+          <w:rFonts w:ascii="Tahoma" w:hAnsi="Tahoma" w:cs="Tahoma"/>
+        </w:rPr>
+        <w:t xml:space="preserve"> </w:t>
+      </w:r>
+      <w:r>
+        <w:rPr>
+          <w:rFonts w:ascii="Tahoma" w:hAnsi="Tahoma" w:cs="Tahoma"/>
+        </w:rPr>
+        <w:t>&gt;&gt;</w:t>
+      </w:r>
+    </w:p>
+    <w:p>
+      <w:pPr>
+        <w:tabs>
+          <w:tab w:val="center" w:pos="4742"/>
+        </w:tabs>
+        <w:spacing w:after="0"/>
+        <w:rPr>
+          <w:rFonts w:ascii="Arial" w:eastAsia="Arial" w:hAnsi="Arial" w:cs="Arial"/>
+          <w:b/>
+        </w:rPr>
+      </w:pPr>
+    </w:p>
+    <w:p>
+      <w:pPr>
+        <w:tabs>
+          <w:tab w:val="center" w:pos="4742"/>
+        </w:tabs>
+        <w:spacing w:after="0"/>
+        <w:rPr>
+          <w:rFonts w:ascii="Arial" w:eastAsia="Arial" w:hAnsi="Arial" w:cs="Arial"/>
+          <w:b/>
+        </w:rPr>
+      </w:pPr>
+    </w:p>
+    <w:p>
+      <w:pPr>
+        <w:tabs>
+          <w:tab w:val="center" w:pos="4742"/>
+        </w:tabs>
+        <w:spacing w:after="0"/>
+        <w:rPr>
+          <w:rFonts w:ascii="Arial" w:eastAsia="Arial" w:hAnsi="Arial" w:cs="Arial"/>
+          <w:b/>
+        </w:rPr>
+      </w:pPr>
+    </w:p>
+    <w:p>
+      <w:pPr>
+        <w:tabs>
+          <w:tab w:val="center" w:pos="4742"/>
+        </w:tabs>
+        <w:spacing w:after="0"/>
+        <w:rPr>
+          <w:rFonts w:ascii="Arial" w:eastAsia="Arial" w:hAnsi="Arial" w:cs="Arial"/>
+          <w:b/>
+        </w:rPr>
+      </w:pPr>
+    </w:p>
+    <w:p>
+      <w:pPr>
+        <w:tabs>
+          <w:tab w:val="center" w:pos="4742"/>
+        </w:tabs>
+        <w:spacing w:after="0"/>
+        <w:rPr>
+          <w:rFonts w:ascii="Arial" w:eastAsia="Arial" w:hAnsi="Arial" w:cs="Arial"/>
+          <w:b/>
+        </w:rPr>
+        <w:sectPr>
+          <w:pgSz w:w="11906" w:h="16838"/>
+          <w:pgMar w:top="1440" w:right="1440" w:bottom="1440" w:left="1440" w:header="708" w:footer="708" w:gutter="0"/>
+          <w:cols w:num="3" w:space="685" w:equalWidth="0">
+            <w:col w:w="1985" w:space="685"/>
+            <w:col w:w="3969" w:space="686"/>
+            <w:col w:w="1701"/>
+          </w:cols>
+          <w:docGrid w:linePitch="360"/>
+        </w:sectPr>
+      </w:pPr>
+    </w:p>
+    <w:p>
+      <w:pPr>
+        <w:tabs>
+          <w:tab w:val="center" w:pos="4742"/>
+        </w:tabs>
+        <w:spacing w:after="0"/>
+      </w:pPr>
+      <w:r>
+        <w:rPr>
+          <w:rFonts w:ascii="Arial" w:eastAsia="Arial" w:hAnsi="Arial" w:cs="Arial"/>
+          <w:b/>
+        </w:rPr>
+        <w:tab/>
       </w:r>
     </w:p>
     <w:p>
@@ -7325,6 +7424,7 @@
       </w:pPr>
     </w:p>
     <w:sectPr>
+      <w:type w:val="continuous"/>
       <w:pgSz w:w="11906" w:h="16838"/>
       <w:pgMar w:top="1440" w:right="1440" w:bottom="1440" w:left="1440" w:header="708" w:footer="708" w:gutter="0"/>
       <w:cols w:space="708"/>
@@ -9873,6 +9973,40 @@
 </file>
 
 <file path=customXml/item1.xml><?xml version="1.0" encoding="utf-8"?>
+<p:properties xmlns:p="http://schemas.microsoft.com/office/2006/metadata/properties" xmlns:xsi="http://www.w3.org/2001/XMLSchema-instance" xmlns:pc="http://schemas.microsoft.com/office/infopath/2007/PartnerControls">
+  <documentManagement>
+    <Stage xmlns="f336f4fe-8719-4ea2-b5d6-29b3a580aeb4">Published</Stage>
+    <Next_x0020_Stage xmlns="f336f4fe-8719-4ea2-b5d6-29b3a580aeb4">WaitPublish</Next_x0020_Stage>
+    <Admin_x0020_Action xmlns="f336f4fe-8719-4ea2-b5d6-29b3a580aeb4" xsi:nil="true"/>
+    <Template_x0020_Category xmlns="f336f4fe-8719-4ea2-b5d6-29b3a580aeb4">Decision Order - DEC</Template_x0020_Category>
+    <Action xmlns="f336f4fe-8719-4ea2-b5d6-29b3a580aeb4" xsi:nil="true"/>
+    <Purpose1 xmlns="f336f4fe-8719-4ea2-b5d6-29b3a580aeb4">SDO order for default Judgment </Purpose1>
+    <Template_x0020_Language xmlns="f336f4fe-8719-4ea2-b5d6-29b3a580aeb4">English - ENG</Template_x0020_Language>
+    <Rename xmlns="f336f4fe-8719-4ea2-b5d6-29b3a580aeb4">true</Rename>
+    <Tornado_x0020_Filename xmlns="f336f4fe-8719-4ea2-b5d6-29b3a580aeb4" xsi:nil="true"/>
+    <Approval_x0020_Request_x0020_Comment xmlns="f336f4fe-8719-4ea2-b5d6-29b3a580aeb4">Hearing method paragraph changes are also added with the same PR</Approval_x0020_Request_x0020_Comment>
+    <Publication_x0020_Date xmlns="f336f4fe-8719-4ea2-b5d6-29b3a580aeb4">2022-07-24T23:00:00+00:00</Publication_x0020_Date>
+    <SharedWithUsers xmlns="f336f4fe-8719-4ea2-b5d6-29b3a580aeb4">
+      <UserInfo>
+        <DisplayName>Robert Allright</DisplayName>
+        <AccountId>23</AccountId>
+        <AccountType/>
+      </UserInfo>
+    </SharedWithUsers>
+  </documentManagement>
+</p:properties>
+</file>
+
+<file path=customXml/item2.xml><?xml version="1.0" encoding="utf-8"?>
+<?mso-contentType ?>
+<FormTemplates xmlns="http://schemas.microsoft.com/sharepoint/v3/contenttype/forms">
+  <Display>DocumentLibraryForm</Display>
+  <Edit>DocumentLibraryForm</Edit>
+  <New>DocumentLibraryForm</New>
+</FormTemplates>
+</file>
+
+<file path=customXml/item3.xml><?xml version="1.0" encoding="utf-8"?>
 <ct:contentTypeSchema xmlns:ct="http://schemas.microsoft.com/office/2006/metadata/contentType" xmlns:ma="http://schemas.microsoft.com/office/2006/metadata/properties/metaAttributes" ct:_="" ma:_="" ma:contentTypeName="_CtTemplate" ma:contentTypeID="0x01010064A5FDCCFB03F540B94405305D7DE14F00A4F8B82F7CEF57469A8FE5CEAB7A0EE0" ma:contentTypeVersion="54" ma:contentTypeDescription="Part of Template Management with Site Columns representing custom attributes." ma:contentTypeScope="" ma:versionID="c2ae9af6f2d07f5c87e529250672afb5">
   <xsd:schema xmlns:xsd="http://www.w3.org/2001/XMLSchema" xmlns:xs="http://www.w3.org/2001/XMLSchema" xmlns:p="http://schemas.microsoft.com/office/2006/metadata/properties" xmlns:ns2="f336f4fe-8719-4ea2-b5d6-29b3a580aeb4" xmlns:ns3="b57b892a-dd61-4bba-b372-a8d93da2c7e6" targetNamespace="http://schemas.microsoft.com/office/2006/metadata/properties" ma:root="true" ma:fieldsID="5cc5ae0d05cbe82a12e0833457866b27" ns2:_="" ns3:_="">
     <xsd:import namespace="f336f4fe-8719-4ea2-b5d6-29b3a580aeb4"/>
@@ -10188,41 +10322,25 @@
 </ct:contentTypeSchema>
 </file>
 
-<file path=customXml/item2.xml><?xml version="1.0" encoding="utf-8"?>
-<?mso-contentType ?>
-<FormTemplates xmlns="http://schemas.microsoft.com/sharepoint/v3/contenttype/forms">
-  <Display>DocumentLibraryForm</Display>
-  <Edit>DocumentLibraryForm</Edit>
-  <New>DocumentLibraryForm</New>
-</FormTemplates>
+<file path=customXml/itemProps1.xml><?xml version="1.0" encoding="utf-8"?>
+<ds:datastoreItem xmlns:ds="http://schemas.openxmlformats.org/officeDocument/2006/customXml" ds:itemID="{D0A7C455-9E81-45ED-8320-4509C5952A7F}">
+  <ds:schemaRefs>
+    <ds:schemaRef ds:uri="http://schemas.microsoft.com/office/2006/metadata/properties"/>
+    <ds:schemaRef ds:uri="http://schemas.microsoft.com/office/infopath/2007/PartnerControls"/>
+    <ds:schemaRef ds:uri="f336f4fe-8719-4ea2-b5d6-29b3a580aeb4"/>
+  </ds:schemaRefs>
+</ds:datastoreItem>
 </file>
 
-<file path=customXml/item3.xml><?xml version="1.0" encoding="utf-8"?>
-<p:properties xmlns:p="http://schemas.microsoft.com/office/2006/metadata/properties" xmlns:xsi="http://www.w3.org/2001/XMLSchema-instance" xmlns:pc="http://schemas.microsoft.com/office/infopath/2007/PartnerControls">
-  <documentManagement>
-    <Stage xmlns="f336f4fe-8719-4ea2-b5d6-29b3a580aeb4">Published</Stage>
-    <Next_x0020_Stage xmlns="f336f4fe-8719-4ea2-b5d6-29b3a580aeb4">WaitPublish</Next_x0020_Stage>
-    <Admin_x0020_Action xmlns="f336f4fe-8719-4ea2-b5d6-29b3a580aeb4" xsi:nil="true"/>
-    <Template_x0020_Category xmlns="f336f4fe-8719-4ea2-b5d6-29b3a580aeb4">Decision Order - DEC</Template_x0020_Category>
-    <Action xmlns="f336f4fe-8719-4ea2-b5d6-29b3a580aeb4" xsi:nil="true"/>
-    <Purpose1 xmlns="f336f4fe-8719-4ea2-b5d6-29b3a580aeb4">SDO order for default Judgment </Purpose1>
-    <Template_x0020_Language xmlns="f336f4fe-8719-4ea2-b5d6-29b3a580aeb4">English - ENG</Template_x0020_Language>
-    <Rename xmlns="f336f4fe-8719-4ea2-b5d6-29b3a580aeb4">true</Rename>
-    <Tornado_x0020_Filename xmlns="f336f4fe-8719-4ea2-b5d6-29b3a580aeb4" xsi:nil="true"/>
-    <Approval_x0020_Request_x0020_Comment xmlns="f336f4fe-8719-4ea2-b5d6-29b3a580aeb4">Hearing method paragraph changes are also added with the same PR</Approval_x0020_Request_x0020_Comment>
-    <Publication_x0020_Date xmlns="f336f4fe-8719-4ea2-b5d6-29b3a580aeb4">2022-07-24T23:00:00+00:00</Publication_x0020_Date>
-    <SharedWithUsers xmlns="f336f4fe-8719-4ea2-b5d6-29b3a580aeb4">
-      <UserInfo>
-        <DisplayName>Robert Allright</DisplayName>
-        <AccountId>23</AccountId>
-        <AccountType/>
-      </UserInfo>
-    </SharedWithUsers>
-  </documentManagement>
-</p:properties>
+<file path=customXml/itemProps2.xml><?xml version="1.0" encoding="utf-8"?>
+<ds:datastoreItem xmlns:ds="http://schemas.openxmlformats.org/officeDocument/2006/customXml" ds:itemID="{0A291025-B274-4E6B-B6F0-32798DD58C0F}">
+  <ds:schemaRefs>
+    <ds:schemaRef ds:uri="http://schemas.microsoft.com/sharepoint/v3/contenttype/forms"/>
+  </ds:schemaRefs>
+</ds:datastoreItem>
 </file>
 
-<file path=customXml/itemProps1.xml><?xml version="1.0" encoding="utf-8"?>
+<file path=customXml/itemProps3.xml><?xml version="1.0" encoding="utf-8"?>
 <ds:datastoreItem xmlns:ds="http://schemas.openxmlformats.org/officeDocument/2006/customXml" ds:itemID="{5FC536DF-A696-4054-91F6-4D714A03699E}">
   <ds:schemaRefs>
     <ds:schemaRef ds:uri="http://schemas.microsoft.com/office/2006/metadata/contentType"/>
@@ -10241,24 +10359,6 @@
 </ds:datastoreItem>
 </file>
 
-<file path=customXml/itemProps2.xml><?xml version="1.0" encoding="utf-8"?>
-<ds:datastoreItem xmlns:ds="http://schemas.openxmlformats.org/officeDocument/2006/customXml" ds:itemID="{0A291025-B274-4E6B-B6F0-32798DD58C0F}">
-  <ds:schemaRefs>
-    <ds:schemaRef ds:uri="http://schemas.microsoft.com/sharepoint/v3/contenttype/forms"/>
-  </ds:schemaRefs>
-</ds:datastoreItem>
-</file>
-
-<file path=customXml/itemProps3.xml><?xml version="1.0" encoding="utf-8"?>
-<ds:datastoreItem xmlns:ds="http://schemas.openxmlformats.org/officeDocument/2006/customXml" ds:itemID="{D0A7C455-9E81-45ED-8320-4509C5952A7F}">
-  <ds:schemaRefs>
-    <ds:schemaRef ds:uri="http://schemas.microsoft.com/office/2006/metadata/properties"/>
-    <ds:schemaRef ds:uri="http://schemas.microsoft.com/office/infopath/2007/PartnerControls"/>
-    <ds:schemaRef ds:uri="f336f4fe-8719-4ea2-b5d6-29b3a580aeb4"/>
-  </ds:schemaRefs>
-</ds:datastoreItem>
-</file>
-
 <file path=docMetadata/LabelInfo.xml><?xml version="1.0" encoding="utf-8"?>
 <clbl:labelList xmlns:clbl="http://schemas.microsoft.com/office/2020/mipLabelMetadata">
   <clbl:label id="{fa22dce2-39a9-4bf4-a557-7a50b593b56a}" enabled="1" method="Privileged" siteId="{3e0088dc-0629-4ae6-aa8c-813e7a296f50}" contentBits="0" removed="0"/>

</xml_diff>

<commit_message>
CIV-10373 Update layout for SDO/DJ
</commit_message>
<xml_diff>
--- a/docker/docmosis/templates/CV-UNS-DEC-ENG-01322.docx
+++ b/docker/docmosis/templates/CV-UNS-DEC-ENG-01322.docx
@@ -17,14 +17,7 @@
           <w:rFonts w:ascii="Tahoma" w:eastAsia="Tahoma" w:hAnsi="Tahoma" w:cs="Tahoma"/>
           <w:sz w:val="36"/>
         </w:rPr>
-        <w:t>ORDER</w:t>
-      </w:r>
-      <w:r>
-        <w:rPr>
-          <w:rFonts w:ascii="Tahoma" w:eastAsia="Tahoma" w:hAnsi="Tahoma" w:cs="Tahoma"/>
-          <w:sz w:val="36"/>
-        </w:rPr>
-        <w:t xml:space="preserve">           </w:t>
+        <w:t xml:space="preserve">ORDER      </w:t>
       </w:r>
       <w:r>
         <w:rPr>
@@ -136,29 +129,21 @@
     </w:p>
     <w:p>
       <w:pPr>
-        <w:tabs>
-          <w:tab w:val="center" w:pos="4742"/>
-        </w:tabs>
-        <w:spacing w:after="0"/>
         <w:jc w:val="center"/>
         <w:rPr>
           <w:rFonts w:ascii="Arial" w:eastAsia="Arial" w:hAnsi="Arial" w:cs="Arial"/>
           <w:b/>
           <w:sz w:val="28"/>
-        </w:rPr>
-      </w:pPr>
-    </w:p>
-    <w:p>
-      <w:pPr>
-        <w:tabs>
-          <w:tab w:val="center" w:pos="4742"/>
-        </w:tabs>
-        <w:spacing w:after="0"/>
+          <w:szCs w:val="28"/>
+        </w:rPr>
+      </w:pPr>
+    </w:p>
+    <w:p>
+      <w:pPr>
         <w:jc w:val="center"/>
         <w:rPr>
           <w:rFonts w:ascii="Arial" w:hAnsi="Arial" w:cs="Arial"/>
           <w:b/>
-          <w:bCs/>
           <w:color w:val="000000" w:themeColor="text1"/>
           <w:sz w:val="28"/>
           <w:szCs w:val="28"/>
@@ -169,190 +154,136 @@
           <w:rFonts w:ascii="Arial" w:eastAsia="Arial" w:hAnsi="Arial" w:cs="Arial"/>
           <w:b/>
           <w:sz w:val="28"/>
-        </w:rPr>
-        <w:t>In the County Court</w:t>
+          <w:szCs w:val="28"/>
+        </w:rPr>
+        <w:t>In the County Court at</w:t>
       </w:r>
       <w:r>
         <w:rPr>
           <w:rFonts w:ascii="Arial" w:eastAsia="Arial" w:hAnsi="Arial" w:cs="Arial"/>
           <w:b/>
-          <w:sz w:val="28"/>
-        </w:rPr>
-        <w:t xml:space="preserve"> at</w:t>
-      </w:r>
-      <w:r>
-        <w:rPr>
-          <w:rFonts w:ascii="Arial" w:eastAsia="Arial" w:hAnsi="Arial" w:cs="Arial"/>
-          <w:b/>
-          <w:sz w:val="28"/>
-        </w:rPr>
-        <w:t xml:space="preserve"> </w:t>
-      </w:r>
-      <w:bookmarkStart w:id="0" w:name="_Hlk137734029"/>
-      <w:r>
-        <w:rPr>
-          <w:rFonts w:ascii="Arial" w:hAnsi="Arial" w:cs="Arial"/>
-          <w:b/>
-          <w:bCs/>
           <w:sz w:val="28"/>
           <w:szCs w:val="28"/>
         </w:rPr>
-        <w:t>&lt;&lt;cs_{</w:t>
-      </w:r>
-      <w:proofErr w:type="spellStart"/>
-      <w:r>
-        <w:rPr>
-          <w:rFonts w:ascii="Arial" w:hAnsi="Arial" w:cs="Arial"/>
-          <w:b/>
-          <w:bCs/>
+        <w:br/>
+      </w:r>
+      <w:r>
+        <w:rPr>
+          <w:rFonts w:ascii="Arial" w:hAnsi="Arial" w:cs="Arial"/>
+          <w:b/>
           <w:sz w:val="28"/>
           <w:szCs w:val="28"/>
         </w:rPr>
-        <w:t>writtenByJudge</w:t>
-      </w:r>
-      <w:proofErr w:type="spellEnd"/>
-      <w:r>
-        <w:rPr>
-          <w:rFonts w:ascii="Arial" w:hAnsi="Arial" w:cs="Arial"/>
-          <w:b/>
-          <w:bCs/>
+        <w:t>&lt;&lt;cs_{</w:t>
+      </w:r>
+      <w:proofErr w:type="spellStart"/>
+      <w:r>
+        <w:rPr>
+          <w:rFonts w:ascii="Arial" w:hAnsi="Arial" w:cs="Arial"/>
+          <w:b/>
           <w:sz w:val="28"/>
           <w:szCs w:val="28"/>
         </w:rPr>
-        <w:t>}&gt;&gt;&lt;&lt;</w:t>
-      </w:r>
-      <w:proofErr w:type="spellStart"/>
-      <w:r>
-        <w:rPr>
-          <w:rFonts w:ascii="Arial" w:hAnsi="Arial" w:cs="Arial"/>
-          <w:b/>
-          <w:bCs/>
+        <w:t>writtenByJudge</w:t>
+      </w:r>
+      <w:proofErr w:type="spellEnd"/>
+      <w:r>
+        <w:rPr>
+          <w:rFonts w:ascii="Arial" w:hAnsi="Arial" w:cs="Arial"/>
+          <w:b/>
           <w:sz w:val="28"/>
           <w:szCs w:val="28"/>
         </w:rPr>
-        <w:t>hearingLocation.</w:t>
-      </w:r>
-      <w:r>
-        <w:rPr>
-          <w:rFonts w:ascii="Arial" w:hAnsi="Arial" w:cs="Arial"/>
-          <w:b/>
-          <w:bCs/>
+        <w:t>}&gt;&gt;&lt;&lt;</w:t>
+      </w:r>
+      <w:proofErr w:type="spellStart"/>
+      <w:r>
+        <w:rPr>
+          <w:rFonts w:ascii="Arial" w:hAnsi="Arial" w:cs="Arial"/>
+          <w:b/>
           <w:sz w:val="28"/>
           <w:szCs w:val="28"/>
         </w:rPr>
-        <w:t>venue</w:t>
-      </w:r>
-      <w:r>
-        <w:rPr>
-          <w:rFonts w:ascii="Arial" w:hAnsi="Arial" w:cs="Arial"/>
-          <w:b/>
-          <w:bCs/>
+        <w:t>hearingLocation.venue_name</w:t>
+      </w:r>
+      <w:proofErr w:type="spellEnd"/>
+      <w:r>
+        <w:rPr>
+          <w:rFonts w:ascii="Arial" w:hAnsi="Arial" w:cs="Arial"/>
+          <w:b/>
           <w:sz w:val="28"/>
           <w:szCs w:val="28"/>
         </w:rPr>
-        <w:t>_name</w:t>
-      </w:r>
-      <w:proofErr w:type="spellEnd"/>
-      <w:r>
-        <w:rPr>
-          <w:rFonts w:ascii="Arial" w:hAnsi="Arial" w:cs="Arial"/>
-          <w:b/>
-          <w:bCs/>
+        <w:t>&gt;&gt;&lt;&lt;else&gt;&gt; Online Civil Claims&lt;&lt;es_&gt;&gt;</w:t>
+      </w:r>
+      <w:r>
+        <w:rPr>
+          <w:rFonts w:ascii="Arial" w:hAnsi="Arial" w:cs="Arial"/>
+          <w:b/>
           <w:sz w:val="28"/>
           <w:szCs w:val="28"/>
         </w:rPr>
-        <w:t>&gt;&gt;&lt;&lt;else&gt;&gt; Online Civil Claims&lt;&lt;es_&gt;&gt;</w:t>
-      </w:r>
-      <w:bookmarkEnd w:id="0"/>
-      <w:r>
-        <w:rPr>
-          <w:rFonts w:ascii="Arial" w:hAnsi="Arial" w:cs="Arial"/>
-          <w:b/>
-          <w:bCs/>
-          <w:sz w:val="28"/>
-          <w:szCs w:val="28"/>
-        </w:rPr>
         <w:br/>
       </w:r>
       <w:r>
         <w:rPr>
           <w:rFonts w:ascii="Arial" w:hAnsi="Arial" w:cs="Arial"/>
           <w:b/>
-          <w:bCs/>
-          <w:sz w:val="28"/>
-          <w:szCs w:val="28"/>
-        </w:rPr>
-        <w:br/>
-      </w:r>
-      <w:r>
-        <w:rPr>
-          <w:rFonts w:ascii="Arial" w:hAnsi="Arial" w:cs="Arial"/>
-          <w:b/>
-          <w:bCs/>
           <w:color w:val="000000" w:themeColor="text1"/>
           <w:sz w:val="28"/>
           <w:szCs w:val="28"/>
         </w:rPr>
-        <w:t>&lt;&lt;</w:t>
-      </w:r>
-      <w:proofErr w:type="spellStart"/>
-      <w:r>
-        <w:rPr>
-          <w:rFonts w:ascii="Arial" w:hAnsi="Arial" w:cs="Arial"/>
-          <w:b/>
-          <w:bCs/>
+        <w:br/>
+      </w:r>
+      <w:r>
+        <w:rPr>
+          <w:rFonts w:ascii="Arial" w:hAnsi="Arial" w:cs="Arial"/>
+          <w:b/>
           <w:color w:val="000000" w:themeColor="text1"/>
           <w:sz w:val="28"/>
           <w:szCs w:val="28"/>
         </w:rPr>
-        <w:t>judgeNameTitle</w:t>
-      </w:r>
-      <w:proofErr w:type="spellEnd"/>
-      <w:r>
-        <w:rPr>
-          <w:rFonts w:ascii="Arial" w:hAnsi="Arial" w:cs="Arial"/>
-          <w:b/>
-          <w:bCs/>
+        <w:t>&lt;&lt;</w:t>
+      </w:r>
+      <w:proofErr w:type="spellStart"/>
+      <w:r>
+        <w:rPr>
+          <w:rFonts w:ascii="Arial" w:hAnsi="Arial" w:cs="Arial"/>
+          <w:b/>
           <w:color w:val="000000" w:themeColor="text1"/>
           <w:sz w:val="28"/>
           <w:szCs w:val="28"/>
         </w:rPr>
-        <w:t>&gt;&gt;</w:t>
-      </w:r>
-    </w:p>
-    <w:p>
-      <w:pPr>
-        <w:tabs>
-          <w:tab w:val="center" w:pos="4742"/>
-        </w:tabs>
-        <w:spacing w:after="0"/>
-        <w:jc w:val="center"/>
-        <w:rPr>
-          <w:rFonts w:ascii="Arial" w:hAnsi="Arial" w:cs="Arial"/>
-          <w:b/>
-          <w:bCs/>
-          <w:sz w:val="28"/>
-          <w:szCs w:val="28"/>
-        </w:rPr>
-      </w:pPr>
-    </w:p>
-    <w:p>
-      <w:pPr>
-        <w:jc w:val="center"/>
-        <w:rPr>
-          <w:rFonts w:ascii="Arial" w:hAnsi="Arial" w:cs="Arial"/>
-          <w:b/>
-          <w:bCs/>
+        <w:t>judgeNameTitle</w:t>
+      </w:r>
+      <w:proofErr w:type="spellEnd"/>
+      <w:r>
+        <w:rPr>
+          <w:rFonts w:ascii="Arial" w:hAnsi="Arial" w:cs="Arial"/>
+          <w:b/>
           <w:color w:val="000000" w:themeColor="text1"/>
           <w:sz w:val="28"/>
           <w:szCs w:val="28"/>
         </w:rPr>
+        <w:t>&gt;&gt;</w:t>
+      </w:r>
+    </w:p>
+    <w:p>
+      <w:pPr>
+        <w:jc w:val="center"/>
+        <w:rPr>
+          <w:rFonts w:ascii="Arial" w:hAnsi="Arial" w:cs="Arial"/>
+          <w:b/>
+          <w:color w:val="000000" w:themeColor="text1"/>
+          <w:sz w:val="28"/>
+          <w:szCs w:val="28"/>
+        </w:rPr>
       </w:pPr>
       <w:r>
         <w:rPr>
           <w:rFonts w:ascii="Tahoma" w:eastAsia="Tahoma" w:hAnsi="Tahoma" w:cs="Tahoma"/>
         </w:rPr>
-        <w:t>Case number:</w:t>
+        <w:t xml:space="preserve">Case number: </w:t>
       </w:r>
       <w:r>
         <w:rPr>
@@ -378,80 +309,30 @@
         <w:rPr>
           <w:rFonts w:ascii="Tahoma" w:hAnsi="Tahoma" w:cs="Tahoma"/>
         </w:rPr>
-        <w:t xml:space="preserve"> </w:t>
-      </w:r>
-      <w:r>
+        <w:t>&gt;&gt;</w:t>
+      </w:r>
+    </w:p>
+    <w:p>
+      <w:pPr>
+        <w:jc w:val="center"/>
         <w:rPr>
           <w:rFonts w:ascii="Tahoma" w:hAnsi="Tahoma" w:cs="Tahoma"/>
         </w:rPr>
-        <w:t>&gt;&gt;</w:t>
-      </w:r>
-    </w:p>
-    <w:p>
-      <w:pPr>
-        <w:tabs>
-          <w:tab w:val="center" w:pos="4742"/>
-        </w:tabs>
-        <w:spacing w:after="0"/>
-        <w:rPr>
-          <w:rFonts w:ascii="Arial" w:eastAsia="Arial" w:hAnsi="Arial" w:cs="Arial"/>
-          <w:b/>
-        </w:rPr>
-      </w:pPr>
-    </w:p>
-    <w:p>
-      <w:pPr>
-        <w:tabs>
-          <w:tab w:val="center" w:pos="4742"/>
-        </w:tabs>
-        <w:spacing w:after="0"/>
-        <w:rPr>
-          <w:rFonts w:ascii="Arial" w:eastAsia="Arial" w:hAnsi="Arial" w:cs="Arial"/>
-          <w:b/>
-        </w:rPr>
-      </w:pPr>
-    </w:p>
-    <w:p>
-      <w:pPr>
-        <w:tabs>
-          <w:tab w:val="center" w:pos="4742"/>
-        </w:tabs>
-        <w:spacing w:after="0"/>
-        <w:rPr>
-          <w:rFonts w:ascii="Arial" w:eastAsia="Arial" w:hAnsi="Arial" w:cs="Arial"/>
-          <w:b/>
-        </w:rPr>
-      </w:pPr>
-    </w:p>
-    <w:p>
-      <w:pPr>
-        <w:tabs>
-          <w:tab w:val="center" w:pos="4742"/>
-        </w:tabs>
-        <w:spacing w:after="0"/>
-        <w:rPr>
-          <w:rFonts w:ascii="Arial" w:eastAsia="Arial" w:hAnsi="Arial" w:cs="Arial"/>
-          <w:b/>
-        </w:rPr>
-      </w:pPr>
-    </w:p>
-    <w:p>
-      <w:pPr>
-        <w:tabs>
-          <w:tab w:val="center" w:pos="4742"/>
-        </w:tabs>
-        <w:spacing w:after="0"/>
-        <w:rPr>
-          <w:rFonts w:ascii="Arial" w:eastAsia="Arial" w:hAnsi="Arial" w:cs="Arial"/>
-          <w:b/>
+      </w:pPr>
+    </w:p>
+    <w:p>
+      <w:pPr>
+        <w:rPr>
+          <w:rFonts w:ascii="Tahoma" w:hAnsi="Tahoma" w:cs="Tahoma"/>
         </w:rPr>
         <w:sectPr>
+          <w:type w:val="continuous"/>
           <w:pgSz w:w="11906" w:h="16838"/>
           <w:pgMar w:top="1440" w:right="1440" w:bottom="1440" w:left="1440" w:header="708" w:footer="708" w:gutter="0"/>
-          <w:cols w:num="3" w:space="685" w:equalWidth="0">
-            <w:col w:w="1985" w:space="685"/>
-            <w:col w:w="3969" w:space="686"/>
-            <w:col w:w="1701"/>
+          <w:cols w:num="3" w:space="715" w:equalWidth="0">
+            <w:col w:w="1701" w:space="715"/>
+            <w:col w:w="3969" w:space="715"/>
+            <w:col w:w="1926"/>
           </w:cols>
           <w:docGrid w:linePitch="360"/>
         </w:sectPr>
@@ -459,23 +340,14 @@
     </w:p>
     <w:p>
       <w:pPr>
-        <w:tabs>
-          <w:tab w:val="center" w:pos="4742"/>
-        </w:tabs>
-        <w:spacing w:after="0"/>
-      </w:pPr>
-      <w:r>
-        <w:rPr>
-          <w:rFonts w:ascii="Arial" w:eastAsia="Arial" w:hAnsi="Arial" w:cs="Arial"/>
-          <w:b/>
-        </w:rPr>
-        <w:tab/>
-      </w:r>
+        <w:rPr>
+          <w:rFonts w:ascii="Tahoma" w:hAnsi="Tahoma" w:cs="Tahoma"/>
+        </w:rPr>
+      </w:pPr>
     </w:p>
     <w:p>
       <w:pPr>
         <w:spacing w:after="274"/>
-        <w:ind w:left="-2"/>
       </w:pPr>
       <w:r>
         <w:rPr>
@@ -952,7 +824,7 @@
           <w:lang w:val="en-US"/>
         </w:rPr>
       </w:pPr>
-      <w:bookmarkStart w:id="1" w:name="_Hlk132282309"/>
+      <w:bookmarkStart w:id="0" w:name="_Hlk132282309"/>
       <w:r>
         <w:rPr>
           <w:rFonts w:ascii="Arial" w:hAnsi="Arial" w:cs="Arial"/>
@@ -960,7 +832,7 @@
         </w:rPr>
         <w:t>&lt;&lt;</w:t>
       </w:r>
-      <w:bookmarkStart w:id="2" w:name="_Hlk132282958"/>
+      <w:bookmarkStart w:id="1" w:name="_Hlk132282958"/>
       <w:proofErr w:type="spellStart"/>
       <w:r>
         <w:rPr>
@@ -976,7 +848,7 @@
         </w:rPr>
         <w:t>.input</w:t>
       </w:r>
-      <w:bookmarkEnd w:id="2"/>
+      <w:bookmarkEnd w:id="1"/>
       <w:proofErr w:type="spellEnd"/>
       <w:r>
         <w:rPr>
@@ -985,7 +857,7 @@
         </w:rPr>
         <w:t>&gt;&gt;</w:t>
       </w:r>
-      <w:bookmarkEnd w:id="1"/>
+      <w:bookmarkEnd w:id="0"/>
       <w:r>
         <w:rPr>
           <w:rFonts w:ascii="Arial" w:hAnsi="Arial" w:cs="Arial"/>
@@ -1276,6 +1148,7 @@
         <w:rPr>
           <w:rFonts w:ascii="Arial" w:hAnsi="Arial" w:cs="Arial"/>
         </w:rPr>
+        <w:lastRenderedPageBreak/>
         <w:t xml:space="preserve">&lt;&lt; </w:t>
       </w:r>
       <w:proofErr w:type="spellStart"/>
@@ -1343,7 +1216,6 @@
           <w:rFonts w:ascii="Arial" w:hAnsi="Arial" w:cs="Arial"/>
           <w:b/>
         </w:rPr>
-        <w:lastRenderedPageBreak/>
         <w:t>Variation of directions</w:t>
       </w:r>
     </w:p>
@@ -4077,7 +3949,7 @@
         </w:rPr>
         <w:t>es_&gt;&gt;&lt;&lt;cs_{trialHearingMethodDJ=’disposalHearingMethodTelephoneHearing’}&gt;&gt;</w:t>
       </w:r>
-      <w:bookmarkStart w:id="3" w:name="_Hlk118892225"/>
+      <w:bookmarkStart w:id="2" w:name="_Hlk118892225"/>
       <w:r>
         <w:rPr>
           <w:rFonts w:ascii="Arial" w:eastAsia="Times New Roman" w:hAnsi="Arial" w:cs="Arial"/>
@@ -4207,7 +4079,7 @@
         </w:rPr>
         <w:t>&lt;&lt;</w:t>
       </w:r>
-      <w:bookmarkEnd w:id="3"/>
+      <w:bookmarkEnd w:id="2"/>
       <w:r>
         <w:rPr>
           <w:rFonts w:ascii="Arial" w:eastAsia="Times New Roman" w:hAnsi="Arial" w:cs="Arial"/>
@@ -9998,15 +9870,6 @@
 </file>
 
 <file path=customXml/item2.xml><?xml version="1.0" encoding="utf-8"?>
-<?mso-contentType ?>
-<FormTemplates xmlns="http://schemas.microsoft.com/sharepoint/v3/contenttype/forms">
-  <Display>DocumentLibraryForm</Display>
-  <Edit>DocumentLibraryForm</Edit>
-  <New>DocumentLibraryForm</New>
-</FormTemplates>
-</file>
-
-<file path=customXml/item3.xml><?xml version="1.0" encoding="utf-8"?>
 <ct:contentTypeSchema xmlns:ct="http://schemas.microsoft.com/office/2006/metadata/contentType" xmlns:ma="http://schemas.microsoft.com/office/2006/metadata/properties/metaAttributes" ct:_="" ma:_="" ma:contentTypeName="_CtTemplate" ma:contentTypeID="0x01010064A5FDCCFB03F540B94405305D7DE14F00A4F8B82F7CEF57469A8FE5CEAB7A0EE0" ma:contentTypeVersion="54" ma:contentTypeDescription="Part of Template Management with Site Columns representing custom attributes." ma:contentTypeScope="" ma:versionID="c2ae9af6f2d07f5c87e529250672afb5">
   <xsd:schema xmlns:xsd="http://www.w3.org/2001/XMLSchema" xmlns:xs="http://www.w3.org/2001/XMLSchema" xmlns:p="http://schemas.microsoft.com/office/2006/metadata/properties" xmlns:ns2="f336f4fe-8719-4ea2-b5d6-29b3a580aeb4" xmlns:ns3="b57b892a-dd61-4bba-b372-a8d93da2c7e6" targetNamespace="http://schemas.microsoft.com/office/2006/metadata/properties" ma:root="true" ma:fieldsID="5cc5ae0d05cbe82a12e0833457866b27" ns2:_="" ns3:_="">
     <xsd:import namespace="f336f4fe-8719-4ea2-b5d6-29b3a580aeb4"/>
@@ -10322,6 +10185,15 @@
 </ct:contentTypeSchema>
 </file>
 
+<file path=customXml/item3.xml><?xml version="1.0" encoding="utf-8"?>
+<?mso-contentType ?>
+<FormTemplates xmlns="http://schemas.microsoft.com/sharepoint/v3/contenttype/forms">
+  <Display>DocumentLibraryForm</Display>
+  <Edit>DocumentLibraryForm</Edit>
+  <New>DocumentLibraryForm</New>
+</FormTemplates>
+</file>
+
 <file path=customXml/itemProps1.xml><?xml version="1.0" encoding="utf-8"?>
 <ds:datastoreItem xmlns:ds="http://schemas.openxmlformats.org/officeDocument/2006/customXml" ds:itemID="{D0A7C455-9E81-45ED-8320-4509C5952A7F}">
   <ds:schemaRefs>
@@ -10333,14 +10205,6 @@
 </file>
 
 <file path=customXml/itemProps2.xml><?xml version="1.0" encoding="utf-8"?>
-<ds:datastoreItem xmlns:ds="http://schemas.openxmlformats.org/officeDocument/2006/customXml" ds:itemID="{0A291025-B274-4E6B-B6F0-32798DD58C0F}">
-  <ds:schemaRefs>
-    <ds:schemaRef ds:uri="http://schemas.microsoft.com/sharepoint/v3/contenttype/forms"/>
-  </ds:schemaRefs>
-</ds:datastoreItem>
-</file>
-
-<file path=customXml/itemProps3.xml><?xml version="1.0" encoding="utf-8"?>
 <ds:datastoreItem xmlns:ds="http://schemas.openxmlformats.org/officeDocument/2006/customXml" ds:itemID="{5FC536DF-A696-4054-91F6-4D714A03699E}">
   <ds:schemaRefs>
     <ds:schemaRef ds:uri="http://schemas.microsoft.com/office/2006/metadata/contentType"/>
@@ -10359,6 +10223,14 @@
 </ds:datastoreItem>
 </file>
 
+<file path=customXml/itemProps3.xml><?xml version="1.0" encoding="utf-8"?>
+<ds:datastoreItem xmlns:ds="http://schemas.openxmlformats.org/officeDocument/2006/customXml" ds:itemID="{0A291025-B274-4E6B-B6F0-32798DD58C0F}">
+  <ds:schemaRefs>
+    <ds:schemaRef ds:uri="http://schemas.microsoft.com/sharepoint/v3/contenttype/forms"/>
+  </ds:schemaRefs>
+</ds:datastoreItem>
+</file>
+
 <file path=docMetadata/LabelInfo.xml><?xml version="1.0" encoding="utf-8"?>
 <clbl:labelList xmlns:clbl="http://schemas.microsoft.com/office/2020/mipLabelMetadata">
   <clbl:label id="{fa22dce2-39a9-4bf4-a557-7a50b593b56a}" enabled="1" method="Privileged" siteId="{3e0088dc-0629-4ae6-aa8c-813e7a296f50}" contentBits="0" removed="0"/>

</xml_diff>